<commit_message>
feb survey initial commit
</commit_message>
<xml_diff>
--- a/papers/alt-ed-survey/2018-oct-survey-monkey-alt-creds/2-pager.docx
+++ b/papers/alt-ed-survey/2018-oct-survey-monkey-alt-creds/2-pager.docx
@@ -958,6 +958,9 @@
       <w:r>
         <w:t>SurveyMonkey</w:t>
       </w:r>
+      <w:r>
+        <w:t xml:space="preserve"> in 2018.</w:t>
+      </w:r>
     </w:p>
     <w:p>
       <w:pPr>
@@ -968,6 +971,18 @@
         </w:numPr>
       </w:pPr>
       <w:r>
+        <w:t>In 2019 the question was explicitly asked.</w:t>
+      </w:r>
+    </w:p>
+    <w:p>
+      <w:pPr>
+        <w:pStyle w:val="ListParagraph"/>
+        <w:numPr>
+          <w:ilvl w:val="1"/>
+          <w:numId w:val="3"/>
+        </w:numPr>
+      </w:pPr>
+      <w:r>
         <w:t>One selection among the following was allowed:</w:t>
       </w:r>
     </w:p>
@@ -1057,6 +1072,9 @@
       <w:r>
         <w:t>SurveyMonkey</w:t>
       </w:r>
+      <w:r>
+        <w:t xml:space="preserve"> in 2018.</w:t>
+      </w:r>
     </w:p>
     <w:p>
       <w:pPr>
@@ -1067,6 +1085,18 @@
         </w:numPr>
       </w:pPr>
       <w:r>
+        <w:t>In 2019 the question was explicitly asked and the value of Other became a choice.</w:t>
+      </w:r>
+    </w:p>
+    <w:p>
+      <w:pPr>
+        <w:pStyle w:val="ListParagraph"/>
+        <w:numPr>
+          <w:ilvl w:val="1"/>
+          <w:numId w:val="3"/>
+        </w:numPr>
+      </w:pPr>
+      <w:r>
         <w:t>One selection among the following was allowed:</w:t>
       </w:r>
     </w:p>
@@ -1098,6 +1128,18 @@
       <w:pPr>
         <w:pStyle w:val="ListParagraph"/>
         <w:numPr>
+          <w:ilvl w:val="2"/>
+          <w:numId w:val="3"/>
+        </w:numPr>
+      </w:pPr>
+      <w:r>
+        <w:t>Other</w:t>
+      </w:r>
+    </w:p>
+    <w:p>
+      <w:pPr>
+        <w:pStyle w:val="ListParagraph"/>
+        <w:numPr>
           <w:ilvl w:val="0"/>
           <w:numId w:val="3"/>
         </w:numPr>
@@ -1105,6 +1147,209 @@
       <w:r>
         <w:t>Household Income</w:t>
       </w:r>
+      <w:bookmarkStart w:id="0" w:name="_GoBack"/>
+      <w:bookmarkEnd w:id="0"/>
+    </w:p>
+    <w:p>
+      <w:pPr>
+        <w:pStyle w:val="ListParagraph"/>
+        <w:numPr>
+          <w:ilvl w:val="1"/>
+          <w:numId w:val="3"/>
+        </w:numPr>
+      </w:pPr>
+      <w:r>
+        <w:t xml:space="preserve">Included by </w:t>
+      </w:r>
+      <w:r>
+        <w:t>SurveyMonkey</w:t>
+      </w:r>
+      <w:r>
+        <w:t xml:space="preserve"> in 2018.</w:t>
+      </w:r>
+    </w:p>
+    <w:p>
+      <w:pPr>
+        <w:pStyle w:val="ListParagraph"/>
+        <w:numPr>
+          <w:ilvl w:val="1"/>
+          <w:numId w:val="3"/>
+        </w:numPr>
+      </w:pPr>
+      <w:r>
+        <w:t>In 2019 the question was explicitly asked.</w:t>
+      </w:r>
+    </w:p>
+    <w:p>
+      <w:pPr>
+        <w:pStyle w:val="ListParagraph"/>
+        <w:numPr>
+          <w:ilvl w:val="1"/>
+          <w:numId w:val="3"/>
+        </w:numPr>
+      </w:pPr>
+      <w:r>
+        <w:t>Measured annually, in nominal USD.</w:t>
+      </w:r>
+    </w:p>
+    <w:p>
+      <w:pPr>
+        <w:pStyle w:val="ListParagraph"/>
+        <w:numPr>
+          <w:ilvl w:val="1"/>
+          <w:numId w:val="3"/>
+        </w:numPr>
+      </w:pPr>
+      <w:r>
+        <w:t>One selection among the following was allowed:</w:t>
+      </w:r>
+    </w:p>
+    <w:p>
+      <w:pPr>
+        <w:pStyle w:val="ListParagraph"/>
+        <w:numPr>
+          <w:ilvl w:val="2"/>
+          <w:numId w:val="3"/>
+        </w:numPr>
+      </w:pPr>
+      <w:r>
+        <w:t>0-9,999</w:t>
+      </w:r>
+    </w:p>
+    <w:p>
+      <w:pPr>
+        <w:pStyle w:val="ListParagraph"/>
+        <w:numPr>
+          <w:ilvl w:val="2"/>
+          <w:numId w:val="3"/>
+        </w:numPr>
+      </w:pPr>
+      <w:r>
+        <w:t>10,000-24,999</w:t>
+      </w:r>
+    </w:p>
+    <w:p>
+      <w:pPr>
+        <w:pStyle w:val="ListParagraph"/>
+        <w:numPr>
+          <w:ilvl w:val="2"/>
+          <w:numId w:val="3"/>
+        </w:numPr>
+      </w:pPr>
+      <w:r>
+        <w:t>25</w:t>
+      </w:r>
+      <w:r>
+        <w:t>,000-49,999</w:t>
+      </w:r>
+    </w:p>
+    <w:p>
+      <w:pPr>
+        <w:pStyle w:val="ListParagraph"/>
+        <w:numPr>
+          <w:ilvl w:val="2"/>
+          <w:numId w:val="3"/>
+        </w:numPr>
+      </w:pPr>
+      <w:r>
+        <w:t>50,000-74,999</w:t>
+      </w:r>
+    </w:p>
+    <w:p>
+      <w:pPr>
+        <w:pStyle w:val="ListParagraph"/>
+        <w:numPr>
+          <w:ilvl w:val="2"/>
+          <w:numId w:val="3"/>
+        </w:numPr>
+      </w:pPr>
+      <w:r>
+        <w:t>75,000-99,999</w:t>
+      </w:r>
+    </w:p>
+    <w:p>
+      <w:pPr>
+        <w:pStyle w:val="ListParagraph"/>
+        <w:numPr>
+          <w:ilvl w:val="2"/>
+          <w:numId w:val="3"/>
+        </w:numPr>
+      </w:pPr>
+      <w:r>
+        <w:t>100,000-124,999</w:t>
+      </w:r>
+    </w:p>
+    <w:p>
+      <w:pPr>
+        <w:pStyle w:val="ListParagraph"/>
+        <w:numPr>
+          <w:ilvl w:val="2"/>
+          <w:numId w:val="3"/>
+        </w:numPr>
+      </w:pPr>
+      <w:r>
+        <w:t>125,000-149,999</w:t>
+      </w:r>
+    </w:p>
+    <w:p>
+      <w:pPr>
+        <w:pStyle w:val="ListParagraph"/>
+        <w:numPr>
+          <w:ilvl w:val="2"/>
+          <w:numId w:val="3"/>
+        </w:numPr>
+      </w:pPr>
+      <w:r>
+        <w:t>150,000-174,999</w:t>
+      </w:r>
+    </w:p>
+    <w:p>
+      <w:pPr>
+        <w:pStyle w:val="ListParagraph"/>
+        <w:numPr>
+          <w:ilvl w:val="2"/>
+          <w:numId w:val="3"/>
+        </w:numPr>
+      </w:pPr>
+      <w:r>
+        <w:t>175,000-199,999</w:t>
+      </w:r>
+    </w:p>
+    <w:p>
+      <w:pPr>
+        <w:pStyle w:val="ListParagraph"/>
+        <w:numPr>
+          <w:ilvl w:val="2"/>
+          <w:numId w:val="3"/>
+        </w:numPr>
+      </w:pPr>
+      <w:r>
+        <w:t>200,000+</w:t>
+      </w:r>
+    </w:p>
+    <w:p>
+      <w:pPr>
+        <w:pStyle w:val="ListParagraph"/>
+        <w:numPr>
+          <w:ilvl w:val="2"/>
+          <w:numId w:val="3"/>
+        </w:numPr>
+      </w:pPr>
+      <w:r>
+        <w:t>Prefer not to answer</w:t>
+      </w:r>
+    </w:p>
+    <w:p>
+      <w:pPr>
+        <w:pStyle w:val="ListParagraph"/>
+        <w:numPr>
+          <w:ilvl w:val="0"/>
+          <w:numId w:val="3"/>
+        </w:numPr>
+      </w:pPr>
+      <w:r>
+        <w:t>Region</w:t>
+      </w:r>
       <w:r>
         <w:t xml:space="preserve"> </w:t>
       </w:r>
@@ -1133,18 +1378,7 @@
         </w:numPr>
       </w:pPr>
       <w:r>
-        <w:t>Measured annually, in nominal USD.</w:t>
-      </w:r>
-    </w:p>
-    <w:p>
-      <w:pPr>
-        <w:pStyle w:val="ListParagraph"/>
-        <w:numPr>
-          <w:ilvl w:val="1"/>
-          <w:numId w:val="3"/>
-        </w:numPr>
-      </w:pPr>
-      <w:r>
+        <w:lastRenderedPageBreak/>
         <w:t>One selection among the following was allowed:</w:t>
       </w:r>
     </w:p>
@@ -1157,183 +1391,6 @@
         </w:numPr>
       </w:pPr>
       <w:r>
-        <w:t>0-9,999</w:t>
-      </w:r>
-    </w:p>
-    <w:p>
-      <w:pPr>
-        <w:pStyle w:val="ListParagraph"/>
-        <w:numPr>
-          <w:ilvl w:val="2"/>
-          <w:numId w:val="3"/>
-        </w:numPr>
-      </w:pPr>
-      <w:r>
-        <w:t>10,000-24,999</w:t>
-      </w:r>
-    </w:p>
-    <w:p>
-      <w:pPr>
-        <w:pStyle w:val="ListParagraph"/>
-        <w:numPr>
-          <w:ilvl w:val="2"/>
-          <w:numId w:val="3"/>
-        </w:numPr>
-      </w:pPr>
-      <w:r>
-        <w:t>25</w:t>
-      </w:r>
-      <w:r>
-        <w:t>,000-49,999</w:t>
-      </w:r>
-    </w:p>
-    <w:p>
-      <w:pPr>
-        <w:pStyle w:val="ListParagraph"/>
-        <w:numPr>
-          <w:ilvl w:val="2"/>
-          <w:numId w:val="3"/>
-        </w:numPr>
-      </w:pPr>
-      <w:r>
-        <w:t>50,000-74,999</w:t>
-      </w:r>
-    </w:p>
-    <w:p>
-      <w:pPr>
-        <w:pStyle w:val="ListParagraph"/>
-        <w:numPr>
-          <w:ilvl w:val="2"/>
-          <w:numId w:val="3"/>
-        </w:numPr>
-      </w:pPr>
-      <w:r>
-        <w:t>75,000-99,999</w:t>
-      </w:r>
-    </w:p>
-    <w:p>
-      <w:pPr>
-        <w:pStyle w:val="ListParagraph"/>
-        <w:numPr>
-          <w:ilvl w:val="2"/>
-          <w:numId w:val="3"/>
-        </w:numPr>
-      </w:pPr>
-      <w:r>
-        <w:t>100,000-124,999</w:t>
-      </w:r>
-    </w:p>
-    <w:p>
-      <w:pPr>
-        <w:pStyle w:val="ListParagraph"/>
-        <w:numPr>
-          <w:ilvl w:val="2"/>
-          <w:numId w:val="3"/>
-        </w:numPr>
-      </w:pPr>
-      <w:r>
-        <w:t>125,000-149,999</w:t>
-      </w:r>
-    </w:p>
-    <w:p>
-      <w:pPr>
-        <w:pStyle w:val="ListParagraph"/>
-        <w:numPr>
-          <w:ilvl w:val="2"/>
-          <w:numId w:val="3"/>
-        </w:numPr>
-      </w:pPr>
-      <w:r>
-        <w:t>150,000-174,999</w:t>
-      </w:r>
-    </w:p>
-    <w:p>
-      <w:pPr>
-        <w:pStyle w:val="ListParagraph"/>
-        <w:numPr>
-          <w:ilvl w:val="2"/>
-          <w:numId w:val="3"/>
-        </w:numPr>
-      </w:pPr>
-      <w:r>
-        <w:t>175,000-199,999</w:t>
-      </w:r>
-    </w:p>
-    <w:p>
-      <w:pPr>
-        <w:pStyle w:val="ListParagraph"/>
-        <w:numPr>
-          <w:ilvl w:val="2"/>
-          <w:numId w:val="3"/>
-        </w:numPr>
-      </w:pPr>
-      <w:r>
-        <w:t>200,000+</w:t>
-      </w:r>
-    </w:p>
-    <w:p>
-      <w:pPr>
-        <w:pStyle w:val="ListParagraph"/>
-        <w:numPr>
-          <w:ilvl w:val="2"/>
-          <w:numId w:val="3"/>
-        </w:numPr>
-      </w:pPr>
-      <w:r>
-        <w:t>Prefer not to answer</w:t>
-      </w:r>
-    </w:p>
-    <w:p>
-      <w:pPr>
-        <w:pStyle w:val="ListParagraph"/>
-        <w:numPr>
-          <w:ilvl w:val="0"/>
-          <w:numId w:val="3"/>
-        </w:numPr>
-      </w:pPr>
-      <w:r>
-        <w:t>Region</w:t>
-      </w:r>
-      <w:r>
-        <w:t xml:space="preserve"> </w:t>
-      </w:r>
-    </w:p>
-    <w:p>
-      <w:pPr>
-        <w:pStyle w:val="ListParagraph"/>
-        <w:numPr>
-          <w:ilvl w:val="1"/>
-          <w:numId w:val="3"/>
-        </w:numPr>
-      </w:pPr>
-      <w:r>
-        <w:t xml:space="preserve">Included by </w:t>
-      </w:r>
-      <w:r>
-        <w:t>SurveyMonkey</w:t>
-      </w:r>
-    </w:p>
-    <w:p>
-      <w:pPr>
-        <w:pStyle w:val="ListParagraph"/>
-        <w:numPr>
-          <w:ilvl w:val="1"/>
-          <w:numId w:val="3"/>
-        </w:numPr>
-      </w:pPr>
-      <w:r>
-        <w:t>One selection among the following was allowed:</w:t>
-      </w:r>
-    </w:p>
-    <w:p>
-      <w:pPr>
-        <w:pStyle w:val="ListParagraph"/>
-        <w:numPr>
-          <w:ilvl w:val="2"/>
-          <w:numId w:val="3"/>
-        </w:numPr>
-      </w:pPr>
-      <w:r>
         <w:t>New England</w:t>
       </w:r>
     </w:p>
@@ -1370,7 +1427,6 @@
         </w:numPr>
       </w:pPr>
       <w:r>
-        <w:lastRenderedPageBreak/>
         <w:t>West North Central</w:t>
       </w:r>
     </w:p>
@@ -2234,10 +2290,7 @@
           <w:tcPr>
             <w:tcW w:w="1203" w:type="dxa"/>
           </w:tcPr>
-          <w:p>
-            <w:bookmarkStart w:id="0" w:name="_GoBack"/>
-            <w:bookmarkEnd w:id="0"/>
-          </w:p>
+          <w:p/>
         </w:tc>
         <w:tc>
           <w:tcPr>
@@ -4589,7 +4642,7 @@
 </file>
 
 <file path=customXml/itemProps1.xml><?xml version="1.0" encoding="utf-8"?>
-<ds:datastoreItem xmlns:ds="http://schemas.openxmlformats.org/officeDocument/2006/customXml" ds:itemID="{A6504A1B-BC74-4A66-8743-85492A0CCB48}">
+<ds:datastoreItem xmlns:ds="http://schemas.openxmlformats.org/officeDocument/2006/customXml" ds:itemID="{BF37F1DA-48CD-4BD5-AF78-FB6D965B7631}">
   <ds:schemaRefs>
     <ds:schemaRef ds:uri="http://schemas.openxmlformats.org/officeDocument/2006/bibliography"/>
   </ds:schemaRefs>

</xml_diff>